<commit_message>
Added Casadi to alternatives
</commit_message>
<xml_diff>
--- a/Documentation/Alternatives MPC.docx
+++ b/Documentation/Alternatives MPC.docx
@@ -32,6 +32,90 @@
     </w:p>
     <w:p>
       <w:pPr>
+        <w:jc w:val="center"/>
+        <w:rPr>
+          <w:lang w:val="en-US"/>
+        </w:rPr>
+      </w:pPr>
+    </w:p>
+    <w:p>
+      <w:pPr>
+        <w:rPr>
+          <w:lang w:val="en-US"/>
+        </w:rPr>
+      </w:pPr>
+      <w:r>
+        <w:rPr>
+          <w:lang w:val="en-US"/>
+        </w:rPr>
+        <w:t>CASADI</w:t>
+      </w:r>
+    </w:p>
+    <w:p>
+      <w:pPr>
+        <w:rPr>
+          <w:lang w:val="en-US"/>
+        </w:rPr>
+      </w:pPr>
+      <w:hyperlink r:id="rId4" w:history="1">
+        <w:r>
+          <w:rPr>
+            <w:rStyle w:val="Hyperlink"/>
+            <w:lang w:val="en-US"/>
+          </w:rPr>
+          <w:t>https://web.casadi.org/</w:t>
+        </w:r>
+      </w:hyperlink>
+    </w:p>
+    <w:p>
+      <w:pPr>
+        <w:rPr>
+          <w:lang w:val="en-US"/>
+        </w:rPr>
+      </w:pPr>
+      <w:hyperlink r:id="rId5" w:history="1">
+        <w:r>
+          <w:rPr>
+            <w:rStyle w:val="Hyperlink"/>
+            <w:lang w:val="en-US"/>
+          </w:rPr>
+          <w:t>https://github.com/casadi/casadi</w:t>
+        </w:r>
+      </w:hyperlink>
+    </w:p>
+    <w:p>
+      <w:pPr>
+        <w:rPr>
+          <w:lang w:val="en-US"/>
+        </w:rPr>
+      </w:pPr>
+      <w:hyperlink r:id="rId6" w:history="1">
+        <w:r>
+          <w:rPr>
+            <w:rStyle w:val="Hyperlink"/>
+            <w:lang w:val="en-US"/>
+          </w:rPr>
+          <w:t>https://github.com/casadi/live-python/blob/master/index.ipynb</w:t>
+        </w:r>
+      </w:hyperlink>
+    </w:p>
+    <w:p>
+      <w:pPr>
+        <w:rPr>
+          <w:lang w:val="en-US"/>
+        </w:rPr>
+      </w:pPr>
+    </w:p>
+    <w:p>
+      <w:pPr>
+        <w:jc w:val="center"/>
+        <w:rPr>
+          <w:lang w:val="en-US"/>
+        </w:rPr>
+      </w:pPr>
+    </w:p>
+    <w:p>
+      <w:pPr>
         <w:rPr>
           <w:lang w:val="en-US"/>
         </w:rPr>
@@ -44,7 +128,7 @@
       </w:r>
     </w:p>
     <w:p>
-      <w:hyperlink r:id="rId4" w:history="1">
+      <w:hyperlink r:id="rId7" w:history="1">
         <w:r>
           <w:rPr>
             <w:rStyle w:val="Hyperlink"/>
@@ -54,7 +138,7 @@
       </w:hyperlink>
     </w:p>
     <w:p>
-      <w:hyperlink r:id="rId5" w:history="1">
+      <w:hyperlink r:id="rId8" w:history="1">
         <w:r>
           <w:rPr>
             <w:rStyle w:val="Hyperlink"/>
@@ -64,7 +148,7 @@
       </w:hyperlink>
     </w:p>
     <w:p>
-      <w:hyperlink r:id="rId6" w:history="1">
+      <w:hyperlink r:id="rId9" w:history="1">
         <w:r>
           <w:rPr>
             <w:rStyle w:val="Hyperlink"/>
@@ -74,7 +158,7 @@
       </w:hyperlink>
     </w:p>
     <w:p>
-      <w:hyperlink r:id="rId7" w:anchor="/projecten/user/U0009689?hl=en&amp;lang=en&#10;" w:history="1">
+      <w:hyperlink r:id="rId10" w:anchor="/projecten/user/U0009689?hl=en&amp;lang=en&#10;" w:history="1">
         <w:r>
           <w:rPr>
             <w:rStyle w:val="Hyperlink"/>
@@ -126,25 +210,12 @@
       </w:hyperlink>
     </w:p>
     <w:p>
-      <w:pPr>
-        <w:rPr>
-          <w:lang w:val="en-US"/>
-        </w:rPr>
-      </w:pPr>
-      <w:r>
-        <w:rPr>
-          <w:lang w:val="en-US"/>
-        </w:rPr>
+      <w:r>
         <w:t>PYOMO</w:t>
       </w:r>
     </w:p>
     <w:p>
-      <w:pPr>
-        <w:rPr>
-          <w:lang w:val="en-US"/>
-        </w:rPr>
-      </w:pPr>
-      <w:hyperlink r:id="rId8" w:history="1">
+      <w:hyperlink r:id="rId11" w:history="1">
         <w:r>
           <w:rPr>
             <w:rStyle w:val="Hyperlink"/>
@@ -154,12 +225,7 @@
       </w:hyperlink>
     </w:p>
     <w:p>
-      <w:pPr>
-        <w:rPr>
-          <w:lang w:val="en-US"/>
-        </w:rPr>
-      </w:pPr>
-      <w:hyperlink r:id="rId9" w:history="1">
+      <w:hyperlink r:id="rId12" w:history="1">
         <w:r>
           <w:rPr>
             <w:rStyle w:val="Hyperlink"/>
@@ -169,12 +235,7 @@
       </w:hyperlink>
     </w:p>
     <w:p>
-      <w:pPr>
-        <w:rPr>
-          <w:lang w:val="en-US"/>
-        </w:rPr>
-      </w:pPr>
-      <w:hyperlink r:id="rId10" w:history="1">
+      <w:hyperlink r:id="rId13" w:history="1">
         <w:r>
           <w:rPr>
             <w:rStyle w:val="Hyperlink"/>
@@ -184,12 +245,7 @@
       </w:hyperlink>
     </w:p>
     <w:p>
-      <w:pPr>
-        <w:rPr>
-          <w:lang w:val="en-US"/>
-        </w:rPr>
-      </w:pPr>
-      <w:hyperlink r:id="rId11" w:history="1">
+      <w:hyperlink r:id="rId14" w:history="1">
         <w:r>
           <w:rPr>
             <w:rStyle w:val="Hyperlink"/>
@@ -198,33 +254,14 @@
         </w:r>
       </w:hyperlink>
     </w:p>
-    <w:p>
-      <w:pPr>
-        <w:rPr>
-          <w:lang w:val="en-US"/>
-        </w:rPr>
-      </w:pPr>
-    </w:p>
-    <w:p>
-      <w:pPr>
-        <w:rPr>
-          <w:lang w:val="en-US"/>
-        </w:rPr>
-      </w:pPr>
-      <w:r>
-        <w:rPr>
-          <w:lang w:val="en-US"/>
-        </w:rPr>
+    <w:p/>
+    <w:p>
+      <w:r>
         <w:t>APMONITOR</w:t>
       </w:r>
     </w:p>
     <w:p>
-      <w:pPr>
-        <w:rPr>
-          <w:lang w:val="en-US"/>
-        </w:rPr>
-      </w:pPr>
-      <w:hyperlink r:id="rId12" w:history="1">
+      <w:hyperlink r:id="rId15" w:history="1">
         <w:r>
           <w:rPr>
             <w:rStyle w:val="Hyperlink"/>
@@ -240,7 +277,7 @@
       </w:r>
     </w:p>
     <w:p>
-      <w:hyperlink r:id="rId13" w:history="1">
+      <w:hyperlink r:id="rId16" w:history="1">
         <w:r>
           <w:rPr>
             <w:rStyle w:val="Hyperlink"/>
@@ -250,7 +287,7 @@
       </w:hyperlink>
     </w:p>
     <w:p>
-      <w:hyperlink r:id="rId14" w:history="1">
+      <w:hyperlink r:id="rId17" w:history="1">
         <w:r>
           <w:rPr>
             <w:rStyle w:val="Hyperlink"/>
@@ -260,7 +297,7 @@
       </w:hyperlink>
     </w:p>
     <w:p>
-      <w:hyperlink r:id="rId15" w:history="1">
+      <w:hyperlink r:id="rId18" w:history="1">
         <w:r>
           <w:rPr>
             <w:rStyle w:val="Hyperlink"/>
@@ -289,7 +326,7 @@
           <w:lang w:val="en-US"/>
         </w:rPr>
       </w:pPr>
-      <w:hyperlink r:id="rId16" w:history="1">
+      <w:hyperlink r:id="rId19" w:history="1">
         <w:r>
           <w:rPr>
             <w:rStyle w:val="Hyperlink"/>
@@ -304,7 +341,7 @@
           <w:lang w:val="en-US"/>
         </w:rPr>
       </w:pPr>
-      <w:hyperlink r:id="rId17" w:history="1">
+      <w:hyperlink r:id="rId20" w:history="1">
         <w:r>
           <w:rPr>
             <w:rStyle w:val="Hyperlink"/>
@@ -321,7 +358,7 @@
       </w:r>
     </w:p>
     <w:p>
-      <w:hyperlink r:id="rId18" w:history="1">
+      <w:hyperlink r:id="rId21" w:history="1">
         <w:r>
           <w:rPr>
             <w:rStyle w:val="Hyperlink"/>
@@ -337,7 +374,7 @@
       </w:r>
     </w:p>
     <w:p>
-      <w:hyperlink r:id="rId19" w:history="1">
+      <w:hyperlink r:id="rId22" w:history="1">
         <w:r>
           <w:rPr>
             <w:rStyle w:val="Hyperlink"/>
@@ -347,12 +384,7 @@
       </w:hyperlink>
     </w:p>
     <w:p>
-      <w:pPr>
-        <w:rPr>
-          <w:lang w:val="en-US"/>
-        </w:rPr>
-      </w:pPr>
-      <w:hyperlink r:id="rId20" w:history="1">
+      <w:hyperlink r:id="rId23" w:history="1">
         <w:r>
           <w:rPr>
             <w:rStyle w:val="Hyperlink"/>
@@ -362,26 +394,12 @@
       </w:hyperlink>
     </w:p>
     <w:p>
-      <w:pPr>
-        <w:rPr>
-          <w:lang w:val="en-US"/>
-        </w:rPr>
-      </w:pPr>
-      <w:r>
-        <w:rPr>
-          <w:lang w:val="en-US"/>
-        </w:rPr>
-        <w:lastRenderedPageBreak/>
+      <w:r>
         <w:t>MPC</w:t>
       </w:r>
     </w:p>
     <w:p>
-      <w:pPr>
-        <w:rPr>
-          <w:lang w:val="en-US"/>
-        </w:rPr>
-      </w:pPr>
-      <w:hyperlink r:id="rId21" w:history="1">
+      <w:hyperlink r:id="rId24" w:history="1">
         <w:r>
           <w:rPr>
             <w:rStyle w:val="Hyperlink"/>
@@ -392,20 +410,12 @@
     </w:p>
     <w:p/>
     <w:p>
-      <w:pPr>
-        <w:rPr>
-          <w:lang w:val="en-US"/>
-        </w:rPr>
-      </w:pPr>
-      <w:r>
-        <w:rPr>
-          <w:lang w:val="en-US"/>
-        </w:rPr>
+      <w:r>
         <w:t>BERKELEY</w:t>
       </w:r>
     </w:p>
     <w:p>
-      <w:hyperlink r:id="rId22" w:history="1">
+      <w:hyperlink r:id="rId25" w:history="1">
         <w:r>
           <w:rPr>
             <w:rStyle w:val="Hyperlink"/>
@@ -421,7 +431,7 @@
       </w:r>
     </w:p>
     <w:p>
-      <w:hyperlink r:id="rId23" w:history="1">
+      <w:hyperlink r:id="rId26" w:history="1">
         <w:r>
           <w:rPr>
             <w:rStyle w:val="Hyperlink"/>
@@ -431,7 +441,7 @@
       </w:hyperlink>
     </w:p>
     <w:p>
-      <w:hyperlink r:id="rId24" w:history="1">
+      <w:hyperlink r:id="rId27" w:history="1">
         <w:r>
           <w:rPr>
             <w:rStyle w:val="Hyperlink"/>
@@ -442,33 +452,17 @@
     </w:p>
     <w:p/>
     <w:p>
-      <w:pPr>
-        <w:rPr>
-          <w:lang w:val="en-US"/>
-        </w:rPr>
-      </w:pPr>
-      <w:r>
-        <w:rPr>
-          <w:lang w:val="en-US"/>
-        </w:rPr>
+      <w:r>
         <w:t>=================================================================================</w:t>
       </w:r>
     </w:p>
     <w:p>
-      <w:pPr>
-        <w:rPr>
-          <w:lang w:val="en-US"/>
-        </w:rPr>
-      </w:pPr>
-      <w:r>
-        <w:rPr>
-          <w:lang w:val="en-US"/>
-        </w:rPr>
+      <w:r>
         <w:t>ARDUINO</w:t>
       </w:r>
     </w:p>
     <w:p>
-      <w:hyperlink r:id="rId25" w:history="1">
+      <w:hyperlink r:id="rId28" w:history="1">
         <w:r>
           <w:rPr>
             <w:rStyle w:val="Hyperlink"/>
@@ -478,7 +472,7 @@
       </w:hyperlink>
     </w:p>
     <w:p>
-      <w:hyperlink r:id="rId26" w:history="1">
+      <w:hyperlink r:id="rId29" w:history="1">
         <w:r>
           <w:rPr>
             <w:rStyle w:val="Hyperlink"/>
@@ -489,36 +483,22 @@
     </w:p>
     <w:p/>
     <w:p>
-      <w:pPr>
-        <w:rPr>
-          <w:lang w:val="en-US"/>
-        </w:rPr>
-      </w:pPr>
-      <w:r>
-        <w:rPr>
-          <w:lang w:val="en-US"/>
-        </w:rPr>
+      <w:r>
         <w:t>COURSE</w:t>
       </w:r>
     </w:p>
     <w:p>
-      <w:pPr>
-        <w:rPr>
-          <w:lang w:val="en-US"/>
-        </w:rPr>
-      </w:pPr>
-      <w:hyperlink r:id="rId27" w:history="1">
-        <w:r>
-          <w:rPr>
-            <w:rStyle w:val="Hyperlink"/>
-            <w:lang w:val="en-US"/>
+      <w:hyperlink r:id="rId30" w:history="1">
+        <w:r>
+          <w:rPr>
+            <w:rStyle w:val="Hyperlink"/>
           </w:rPr>
           <w:t>https://www.mazenalamir.fr/MPC/</w:t>
         </w:r>
       </w:hyperlink>
     </w:p>
     <w:p>
-      <w:hyperlink r:id="rId28" w:history="1">
+      <w:hyperlink r:id="rId31" w:history="1">
         <w:r>
           <w:rPr>
             <w:rStyle w:val="Hyperlink"/>
@@ -527,33 +507,14 @@
         </w:r>
       </w:hyperlink>
     </w:p>
-    <w:p>
-      <w:pPr>
-        <w:rPr>
-          <w:lang w:val="en-US"/>
-        </w:rPr>
-      </w:pPr>
-    </w:p>
-    <w:p>
-      <w:pPr>
-        <w:rPr>
-          <w:lang w:val="en-US"/>
-        </w:rPr>
-      </w:pPr>
-      <w:r>
-        <w:rPr>
-          <w:lang w:val="en-US"/>
-        </w:rPr>
+    <w:p/>
+    <w:p>
+      <w:r>
         <w:t>LINNEA</w:t>
       </w:r>
     </w:p>
     <w:p>
-      <w:pPr>
-        <w:rPr>
-          <w:lang w:val="en-US"/>
-        </w:rPr>
-      </w:pPr>
-      <w:hyperlink r:id="rId29" w:history="1">
+      <w:hyperlink r:id="rId32" w:history="1">
         <w:r>
           <w:rPr>
             <w:rStyle w:val="Hyperlink"/>
@@ -563,12 +524,7 @@
       </w:hyperlink>
     </w:p>
     <w:p>
-      <w:pPr>
-        <w:rPr>
-          <w:lang w:val="en-US"/>
-        </w:rPr>
-      </w:pPr>
-      <w:hyperlink r:id="rId30" w:history="1">
+      <w:hyperlink r:id="rId33" w:history="1">
         <w:r>
           <w:rPr>
             <w:rStyle w:val="Hyperlink"/>
@@ -578,12 +534,7 @@
       </w:hyperlink>
     </w:p>
     <w:p>
-      <w:pPr>
-        <w:rPr>
-          <w:lang w:val="en-US"/>
-        </w:rPr>
-      </w:pPr>
-      <w:hyperlink r:id="rId31" w:history="1">
+      <w:hyperlink r:id="rId34" w:history="1">
         <w:r>
           <w:rPr>
             <w:rStyle w:val="Hyperlink"/>
@@ -591,7 +542,7 @@
           <w:t>https://people.kth.se/~laperss/teaching/EL2424/implement-mpc/</w:t>
         </w:r>
       </w:hyperlink>
-      <w:hyperlink r:id="rId32" w:history="1">
+      <w:hyperlink r:id="rId35" w:history="1">
         <w:r>
           <w:rPr>
             <w:rStyle w:val="Hyperlink"/>
@@ -600,33 +551,14 @@
         </w:r>
       </w:hyperlink>
     </w:p>
-    <w:p>
-      <w:pPr>
-        <w:rPr>
-          <w:lang w:val="en-US"/>
-        </w:rPr>
-      </w:pPr>
-    </w:p>
-    <w:p>
-      <w:pPr>
-        <w:rPr>
-          <w:lang w:val="en-US"/>
-        </w:rPr>
-      </w:pPr>
-      <w:r>
-        <w:rPr>
-          <w:lang w:val="en-US"/>
-        </w:rPr>
+    <w:p/>
+    <w:p>
+      <w:r>
         <w:t>LOS</w:t>
       </w:r>
     </w:p>
     <w:p>
-      <w:pPr>
-        <w:rPr>
-          <w:lang w:val="en-US"/>
-        </w:rPr>
-      </w:pPr>
-      <w:hyperlink r:id="rId33" w:history="1">
+      <w:hyperlink r:id="rId36" w:history="1">
         <w:r>
           <w:rPr>
             <w:rStyle w:val="Hyperlink"/>
@@ -636,12 +568,7 @@
       </w:hyperlink>
     </w:p>
     <w:p>
-      <w:pPr>
-        <w:rPr>
-          <w:lang w:val="en-US"/>
-        </w:rPr>
-      </w:pPr>
-      <w:hyperlink r:id="rId34" w:history="1">
+      <w:hyperlink r:id="rId37" w:history="1">
         <w:r>
           <w:rPr>
             <w:rStyle w:val="Hyperlink"/>
@@ -656,7 +583,7 @@
           <w:lang w:val="en-US"/>
         </w:rPr>
       </w:pPr>
-      <w:hyperlink r:id="rId35" w:history="1">
+      <w:hyperlink r:id="rId38" w:history="1">
         <w:r>
           <w:rPr>
             <w:rStyle w:val="Hyperlink"/>

</xml_diff>

<commit_message>
Added some comments to Alternatives MPC.docx
</commit_message>
<xml_diff>
--- a/Documentation/Alternatives MPC.docx
+++ b/Documentation/Alternatives MPC.docx
@@ -13,21 +13,7 @@
         <w:rPr>
           <w:lang w:val="en-US"/>
         </w:rPr>
-        <w:t xml:space="preserve">LIST WITH MPC SOFTWARE (PYTHON) </w:t>
-      </w:r>
-      <w:proofErr w:type="spellStart"/>
-      <w:r>
-        <w:rPr>
-          <w:lang w:val="en-US"/>
-        </w:rPr>
-        <w:t>PvK</w:t>
-      </w:r>
-      <w:proofErr w:type="spellEnd"/>
-      <w:r>
-        <w:rPr>
-          <w:lang w:val="en-US"/>
-        </w:rPr>
-        <w:t xml:space="preserve"> March 2021</w:t>
+        <w:t>LIST WITH MPC SOFTWARE (PYTHON) PvK March 2021</w:t>
       </w:r>
     </w:p>
     <w:p>
@@ -50,6 +36,12 @@
         </w:rPr>
         <w:t>CASADI</w:t>
       </w:r>
+      <w:r>
+        <w:rPr>
+          <w:lang w:val="en-US"/>
+        </w:rPr>
+        <w:t>: symbolic package, introduces a script language of its own</w:t>
+      </w:r>
     </w:p>
     <w:p>
       <w:pPr>
@@ -126,6 +118,18 @@
         </w:rPr>
         <w:t>MPCPY (Leuven)</w:t>
       </w:r>
+      <w:r>
+        <w:rPr>
+          <w:lang w:val="en-US"/>
+        </w:rPr>
+        <w:t>, only works with pyomo and IpOpt</w:t>
+      </w:r>
+      <w:r>
+        <w:rPr>
+          <w:lang w:val="en-US"/>
+        </w:rPr>
+        <w:t>.</w:t>
+      </w:r>
     </w:p>
     <w:p>
       <w:hyperlink r:id="rId7" w:history="1">
@@ -133,7 +137,19 @@
           <w:rPr>
             <w:rStyle w:val="Hyperlink"/>
           </w:rPr>
-          <w:t>https://pypi.org/project/mpcpy/</w:t>
+          <w:t>https://pypi.org/project</w:t>
+        </w:r>
+        <w:r>
+          <w:rPr>
+            <w:rStyle w:val="Hyperlink"/>
+          </w:rPr>
+          <w:t>/</w:t>
+        </w:r>
+        <w:r>
+          <w:rPr>
+            <w:rStyle w:val="Hyperlink"/>
+          </w:rPr>
+          <w:t>mpcpy/</w:t>
         </w:r>
       </w:hyperlink>
     </w:p>
@@ -163,44 +179,8 @@
           <w:rPr>
             <w:rStyle w:val="Hyperlink"/>
           </w:rPr>
-          <w:t>https://www.kuleuven.be/onderzoek/portaal/ - /</w:t>
-        </w:r>
-        <w:proofErr w:type="spellStart"/>
-        <w:r>
-          <w:rPr>
-            <w:rStyle w:val="Hyperlink"/>
-          </w:rPr>
-          <w:t>projecten</w:t>
-        </w:r>
-        <w:proofErr w:type="spellEnd"/>
-        <w:r>
-          <w:rPr>
-            <w:rStyle w:val="Hyperlink"/>
-          </w:rPr>
-          <w:t>/user/U0009689?hl=</w:t>
-        </w:r>
-        <w:proofErr w:type="spellStart"/>
-        <w:r>
-          <w:rPr>
-            <w:rStyle w:val="Hyperlink"/>
-          </w:rPr>
-          <w:t>en&amp;lang</w:t>
-        </w:r>
-        <w:proofErr w:type="spellEnd"/>
-        <w:r>
-          <w:rPr>
-            <w:rStyle w:val="Hyperlink"/>
-          </w:rPr>
-          <w:t>=</w:t>
-        </w:r>
-        <w:proofErr w:type="spellStart"/>
-        <w:r>
-          <w:rPr>
-            <w:rStyle w:val="Hyperlink"/>
-          </w:rPr>
-          <w:t>en</w:t>
-        </w:r>
-        <w:proofErr w:type="spellEnd"/>
+          <w:t>https://www.kuleuven.be/onderzoek/portaal/ - /projecten/user/U0009689?hl=en&amp;lang=en</w:t>
+        </w:r>
         <w:r>
           <w:rPr>
             <w:rStyle w:val="Hyperlink"/>
@@ -225,12 +205,29 @@
       </w:hyperlink>
     </w:p>
     <w:p>
+      <w:pPr>
+        <w:rPr>
+          <w:rStyle w:val="Hyperlink"/>
+        </w:rPr>
+      </w:pPr>
       <w:hyperlink r:id="rId12" w:history="1">
         <w:r>
           <w:rPr>
             <w:rStyle w:val="Hyperlink"/>
           </w:rPr>
-          <w:t>https://pyomo.readthedocs.io/en/stable/</w:t>
+          <w:t>https://pyomo.rea</w:t>
+        </w:r>
+        <w:r>
+          <w:rPr>
+            <w:rStyle w:val="Hyperlink"/>
+          </w:rPr>
+          <w:t>d</w:t>
+        </w:r>
+        <w:r>
+          <w:rPr>
+            <w:rStyle w:val="Hyperlink"/>
+          </w:rPr>
+          <w:t>thedocs.io/en/stable/</w:t>
         </w:r>
       </w:hyperlink>
     </w:p>
@@ -240,12 +237,38 @@
           <w:rPr>
             <w:rStyle w:val="Hyperlink"/>
           </w:rPr>
+          <w:t>https://pyomo.readthedocs.io/en/stable/installation.html#using-conda</w:t>
+        </w:r>
+      </w:hyperlink>
+      <w:r>
+        <w:t xml:space="preserve"> </w:t>
+      </w:r>
+    </w:p>
+    <w:p>
+      <w:pPr>
+        <w:rPr>
+          <w:lang w:val="en-US"/>
+        </w:rPr>
+      </w:pPr>
+      <w:r>
+        <w:rPr>
+          <w:lang w:val="en-US"/>
+        </w:rPr>
+        <w:t>install instructions for pyomo and ipopt/ glpk. Works! Also for mpcpy</w:t>
+      </w:r>
+    </w:p>
+    <w:p>
+      <w:hyperlink r:id="rId14" w:history="1">
+        <w:r>
+          <w:rPr>
+            <w:rStyle w:val="Hyperlink"/>
+          </w:rPr>
           <w:t>http://www.pyomo.org/about</w:t>
         </w:r>
       </w:hyperlink>
     </w:p>
     <w:p>
-      <w:hyperlink r:id="rId14" w:history="1">
+      <w:hyperlink r:id="rId15" w:history="1">
         <w:r>
           <w:rPr>
             <w:rStyle w:val="Hyperlink"/>
@@ -261,7 +284,7 @@
       </w:r>
     </w:p>
     <w:p>
-      <w:hyperlink r:id="rId15" w:history="1">
+      <w:hyperlink r:id="rId16" w:history="1">
         <w:r>
           <w:rPr>
             <w:rStyle w:val="Hyperlink"/>
@@ -277,7 +300,7 @@
       </w:r>
     </w:p>
     <w:p>
-      <w:hyperlink r:id="rId16" w:history="1">
+      <w:hyperlink r:id="rId17" w:history="1">
         <w:r>
           <w:rPr>
             <w:rStyle w:val="Hyperlink"/>
@@ -287,7 +310,7 @@
       </w:hyperlink>
     </w:p>
     <w:p>
-      <w:hyperlink r:id="rId17" w:history="1">
+      <w:hyperlink r:id="rId18" w:history="1">
         <w:r>
           <w:rPr>
             <w:rStyle w:val="Hyperlink"/>
@@ -297,7 +320,7 @@
       </w:hyperlink>
     </w:p>
     <w:p>
-      <w:hyperlink r:id="rId18" w:history="1">
+      <w:hyperlink r:id="rId19" w:history="1">
         <w:r>
           <w:rPr>
             <w:rStyle w:val="Hyperlink"/>
@@ -308,282 +331,263 @@
     </w:p>
     <w:p/>
     <w:p>
+      <w:r>
+        <w:t>PYTHON CONTROL</w:t>
+      </w:r>
+    </w:p>
+    <w:p>
+      <w:hyperlink r:id="rId20" w:history="1">
+        <w:r>
+          <w:rPr>
+            <w:rStyle w:val="Hyperlink"/>
+          </w:rPr>
+          <w:t>https://python-control.readthedocs.io/en/0.8.4/intro.html</w:t>
+        </w:r>
+      </w:hyperlink>
+    </w:p>
+    <w:p>
+      <w:hyperlink r:id="rId21" w:history="1">
+        <w:r>
+          <w:rPr>
+            <w:rStyle w:val="Hyperlink"/>
+          </w:rPr>
+          <w:t>https://github.com/python-control/python-control/blob/0.8.4/doc/intro.rst</w:t>
+        </w:r>
+      </w:hyperlink>
+    </w:p>
+    <w:p/>
+    <w:p>
+      <w:r>
+        <w:t>PYMPC</w:t>
+      </w:r>
+    </w:p>
+    <w:p>
+      <w:hyperlink r:id="rId22" w:history="1">
+        <w:r>
+          <w:rPr>
+            <w:rStyle w:val="Hyperlink"/>
+          </w:rPr>
+          <w:t>https://github.com/TobiaMarcucci/</w:t>
+        </w:r>
+      </w:hyperlink>
+    </w:p>
+    <w:p/>
+    <w:p>
+      <w:r>
+        <w:t>FASTMPC</w:t>
+      </w:r>
+    </w:p>
+    <w:p>
+      <w:hyperlink r:id="rId23" w:history="1">
+        <w:r>
+          <w:rPr>
+            <w:rStyle w:val="Hyperlink"/>
+          </w:rPr>
+          <w:t>https://web.stanford.edu/~boyd/fast_mpc/</w:t>
+        </w:r>
+      </w:hyperlink>
+    </w:p>
+    <w:p>
+      <w:hyperlink r:id="rId24" w:history="1">
+        <w:r>
+          <w:rPr>
+            <w:rStyle w:val="Hyperlink"/>
+          </w:rPr>
+          <w:t>https://stanford.edu/~boyd/fast_mpc/</w:t>
+        </w:r>
+      </w:hyperlink>
+    </w:p>
+    <w:p>
+      <w:r>
+        <w:t>MPC</w:t>
+      </w:r>
+    </w:p>
+    <w:p>
+      <w:hyperlink r:id="rId25" w:history="1">
+        <w:r>
+          <w:rPr>
+            <w:rStyle w:val="Hyperlink"/>
+          </w:rPr>
+          <w:t>https://pypi.org/project/mpc/</w:t>
+        </w:r>
+      </w:hyperlink>
+    </w:p>
+    <w:p/>
+    <w:p>
+      <w:r>
+        <w:t>BERKELEY</w:t>
+      </w:r>
+    </w:p>
+    <w:p>
+      <w:hyperlink r:id="rId26" w:history="1">
+        <w:r>
+          <w:rPr>
+            <w:rStyle w:val="Hyperlink"/>
+          </w:rPr>
+          <w:t>http://www.mpc.berkeley.edu/software</w:t>
+        </w:r>
+      </w:hyperlink>
+    </w:p>
+    <w:p/>
+    <w:p>
+      <w:r>
+        <w:t>PYTORCH</w:t>
+      </w:r>
+    </w:p>
+    <w:p>
+      <w:hyperlink r:id="rId27" w:history="1">
+        <w:r>
+          <w:rPr>
+            <w:rStyle w:val="Hyperlink"/>
+          </w:rPr>
+          <w:t>https://github.com/locuslab/mpc.pytorch</w:t>
+        </w:r>
+      </w:hyperlink>
+    </w:p>
+    <w:p>
+      <w:hyperlink r:id="rId28" w:history="1">
+        <w:r>
+          <w:rPr>
+            <w:rStyle w:val="Hyperlink"/>
+          </w:rPr>
+          <w:t>https://locuslab.github.io/mpc.pytorch/</w:t>
+        </w:r>
+      </w:hyperlink>
+    </w:p>
+    <w:p/>
+    <w:p>
+      <w:r>
+        <w:t>=================================================================================</w:t>
+      </w:r>
+    </w:p>
+    <w:p>
+      <w:r>
+        <w:t>ARDUINO</w:t>
+      </w:r>
+    </w:p>
+    <w:p>
+      <w:hyperlink r:id="rId29" w:history="1">
+        <w:r>
+          <w:rPr>
+            <w:rStyle w:val="Hyperlink"/>
+          </w:rPr>
+          <w:t>https://github.com/pronenewbits/Arduino_Constrained_MPC_Library</w:t>
+        </w:r>
+      </w:hyperlink>
+    </w:p>
+    <w:p>
+      <w:hyperlink r:id="rId30" w:history="1">
+        <w:r>
+          <w:rPr>
+            <w:rStyle w:val="Hyperlink"/>
+          </w:rPr>
+          <w:t>https://github.com/pronenewbits/Arduino_Unconstrained_MPC_Library</w:t>
+        </w:r>
+      </w:hyperlink>
+    </w:p>
+    <w:p/>
+    <w:p>
+      <w:r>
+        <w:t>COURSE</w:t>
+      </w:r>
+    </w:p>
+    <w:p>
+      <w:hyperlink r:id="rId31" w:history="1">
+        <w:r>
+          <w:rPr>
+            <w:rStyle w:val="Hyperlink"/>
+          </w:rPr>
+          <w:t>https://www.mazenalamir.fr/MPC/</w:t>
+        </w:r>
+      </w:hyperlink>
+    </w:p>
+    <w:p>
+      <w:hyperlink r:id="rId32" w:history="1">
+        <w:r>
+          <w:rPr>
+            <w:rStyle w:val="Hyperlink"/>
+          </w:rPr>
+          <w:t>https://github.com/TRAN-Gia-Quoc-Bao/Course-MPC</w:t>
+        </w:r>
+      </w:hyperlink>
+    </w:p>
+    <w:p/>
+    <w:p>
+      <w:r>
+        <w:t>LINNEA</w:t>
+      </w:r>
+    </w:p>
+    <w:p>
+      <w:hyperlink r:id="rId33" w:history="1">
+        <w:r>
+          <w:rPr>
+            <w:rStyle w:val="Hyperlink"/>
+          </w:rPr>
+          <w:t>https://people.kth.se/~laperss/teaching/EL2424/implement-mpc/</w:t>
+        </w:r>
+      </w:hyperlink>
+    </w:p>
+    <w:p>
+      <w:hyperlink r:id="rId34" w:history="1">
+        <w:r>
+          <w:rPr>
+            <w:rStyle w:val="Hyperlink"/>
+          </w:rPr>
+          <w:t>https://people.kth.se/~laperss/teaching/EL2425/</w:t>
+        </w:r>
+      </w:hyperlink>
+    </w:p>
+    <w:p>
+      <w:hyperlink r:id="rId35" w:history="1">
+        <w:r>
+          <w:rPr>
+            <w:rStyle w:val="Hyperlink"/>
+          </w:rPr>
+          <w:t>https://people.kth.se/~laperss/teaching/EL2424/implement-mpc/</w:t>
+        </w:r>
+      </w:hyperlink>
+      <w:hyperlink r:id="rId36" w:history="1">
+        <w:r>
+          <w:rPr>
+            <w:rStyle w:val="Hyperlink"/>
+          </w:rPr>
+          <w:t>https://stackoverflow.com/questions/63727310/mpc-with-arx-model-using-gekko</w:t>
+        </w:r>
+      </w:hyperlink>
+    </w:p>
+    <w:p/>
+    <w:p>
+      <w:r>
+        <w:t>LOS</w:t>
+      </w:r>
+    </w:p>
+    <w:p>
+      <w:hyperlink r:id="rId37" w:history="1">
+        <w:r>
+          <w:rPr>
+            <w:rStyle w:val="Hyperlink"/>
+          </w:rPr>
+          <w:t>https://www.reddit.com/r/ControlTheory/comments/he197n/designing_an_mpc_controller_in_python/</w:t>
+        </w:r>
+      </w:hyperlink>
+    </w:p>
+    <w:p>
+      <w:hyperlink r:id="rId38" w:history="1">
+        <w:r>
+          <w:rPr>
+            <w:rStyle w:val="Hyperlink"/>
+          </w:rPr>
+          <w:t>https://medium.datadriveninvestor.com/a-simple-guide-to-creating-predictive-models-in-python-part-1-8e3ddc3d7008</w:t>
+        </w:r>
+      </w:hyperlink>
+    </w:p>
+    <w:p>
       <w:pPr>
         <w:rPr>
           <w:lang w:val="en-US"/>
         </w:rPr>
       </w:pPr>
-      <w:r>
-        <w:rPr>
-          <w:lang w:val="en-US"/>
-        </w:rPr>
-        <w:t>PYTHON CONTROL</w:t>
-      </w:r>
-    </w:p>
-    <w:p>
-      <w:pPr>
-        <w:rPr>
-          <w:lang w:val="en-US"/>
-        </w:rPr>
-      </w:pPr>
-      <w:hyperlink r:id="rId19" w:history="1">
-        <w:r>
-          <w:rPr>
-            <w:rStyle w:val="Hyperlink"/>
-          </w:rPr>
-          <w:t>https://python-control.readthedocs.io/en/0.8.4/intro.html</w:t>
-        </w:r>
-      </w:hyperlink>
-    </w:p>
-    <w:p>
-      <w:pPr>
-        <w:rPr>
-          <w:lang w:val="en-US"/>
-        </w:rPr>
-      </w:pPr>
-      <w:hyperlink r:id="rId20" w:history="1">
-        <w:r>
-          <w:rPr>
-            <w:rStyle w:val="Hyperlink"/>
-            <w:lang w:val="en-US"/>
-          </w:rPr>
-          <w:t>https://github.com/python-control/python-control/blob/0.8.4/doc/intro.rst</w:t>
-        </w:r>
-      </w:hyperlink>
-    </w:p>
-    <w:p/>
-    <w:p>
-      <w:r>
-        <w:t>PYMPC</w:t>
-      </w:r>
-    </w:p>
-    <w:p>
-      <w:hyperlink r:id="rId21" w:history="1">
-        <w:r>
-          <w:rPr>
-            <w:rStyle w:val="Hyperlink"/>
-          </w:rPr>
-          <w:t>https://github.com/TobiaMarcucci/</w:t>
-        </w:r>
-      </w:hyperlink>
-    </w:p>
-    <w:p/>
-    <w:p>
-      <w:r>
-        <w:t>FASTMPC</w:t>
-      </w:r>
-    </w:p>
-    <w:p>
-      <w:hyperlink r:id="rId22" w:history="1">
-        <w:r>
-          <w:rPr>
-            <w:rStyle w:val="Hyperlink"/>
-          </w:rPr>
-          <w:t>https://web.stanford.edu/~boyd/fast_mpc/</w:t>
-        </w:r>
-      </w:hyperlink>
-    </w:p>
-    <w:p>
-      <w:hyperlink r:id="rId23" w:history="1">
-        <w:r>
-          <w:rPr>
-            <w:rStyle w:val="Hyperlink"/>
-          </w:rPr>
-          <w:t>https://stanford.edu/~boyd/fast_mpc/</w:t>
-        </w:r>
-      </w:hyperlink>
-    </w:p>
-    <w:p>
-      <w:r>
-        <w:t>MPC</w:t>
-      </w:r>
-    </w:p>
-    <w:p>
-      <w:hyperlink r:id="rId24" w:history="1">
-        <w:r>
-          <w:rPr>
-            <w:rStyle w:val="Hyperlink"/>
-          </w:rPr>
-          <w:t>https://pypi.org/project/mpc/</w:t>
-        </w:r>
-      </w:hyperlink>
-    </w:p>
-    <w:p/>
-    <w:p>
-      <w:r>
-        <w:t>BERKELEY</w:t>
-      </w:r>
-    </w:p>
-    <w:p>
-      <w:hyperlink r:id="rId25" w:history="1">
-        <w:r>
-          <w:rPr>
-            <w:rStyle w:val="Hyperlink"/>
-          </w:rPr>
-          <w:t>http://www.mpc.berkeley.edu/software</w:t>
-        </w:r>
-      </w:hyperlink>
-    </w:p>
-    <w:p/>
-    <w:p>
-      <w:r>
-        <w:t>PYTORCH</w:t>
-      </w:r>
-    </w:p>
-    <w:p>
-      <w:hyperlink r:id="rId26" w:history="1">
-        <w:r>
-          <w:rPr>
-            <w:rStyle w:val="Hyperlink"/>
-          </w:rPr>
-          <w:t>https://github.com/locuslab/mpc.pytorch</w:t>
-        </w:r>
-      </w:hyperlink>
-    </w:p>
-    <w:p>
-      <w:hyperlink r:id="rId27" w:history="1">
-        <w:r>
-          <w:rPr>
-            <w:rStyle w:val="Hyperlink"/>
-          </w:rPr>
-          <w:t>https://locuslab.github.io/mpc.pytorch/</w:t>
-        </w:r>
-      </w:hyperlink>
-    </w:p>
-    <w:p/>
-    <w:p>
-      <w:r>
-        <w:t>=================================================================================</w:t>
-      </w:r>
-    </w:p>
-    <w:p>
-      <w:r>
-        <w:t>ARDUINO</w:t>
-      </w:r>
-    </w:p>
-    <w:p>
-      <w:hyperlink r:id="rId28" w:history="1">
-        <w:r>
-          <w:rPr>
-            <w:rStyle w:val="Hyperlink"/>
-          </w:rPr>
-          <w:t>https://github.com/pronenewbits/Arduino_Constrained_MPC_Library</w:t>
-        </w:r>
-      </w:hyperlink>
-    </w:p>
-    <w:p>
-      <w:hyperlink r:id="rId29" w:history="1">
-        <w:r>
-          <w:rPr>
-            <w:rStyle w:val="Hyperlink"/>
-          </w:rPr>
-          <w:t>https://github.com/pronenewbits/Arduino_Unconstrained_MPC_Library</w:t>
-        </w:r>
-      </w:hyperlink>
-    </w:p>
-    <w:p/>
-    <w:p>
-      <w:r>
-        <w:t>COURSE</w:t>
-      </w:r>
-    </w:p>
-    <w:p>
-      <w:hyperlink r:id="rId30" w:history="1">
-        <w:r>
-          <w:rPr>
-            <w:rStyle w:val="Hyperlink"/>
-          </w:rPr>
-          <w:t>https://www.mazenalamir.fr/MPC/</w:t>
-        </w:r>
-      </w:hyperlink>
-    </w:p>
-    <w:p>
-      <w:hyperlink r:id="rId31" w:history="1">
-        <w:r>
-          <w:rPr>
-            <w:rStyle w:val="Hyperlink"/>
-          </w:rPr>
-          <w:t>https://github.com/TRAN-Gia-Quoc-Bao/Course-MPC</w:t>
-        </w:r>
-      </w:hyperlink>
-    </w:p>
-    <w:p/>
-    <w:p>
-      <w:r>
-        <w:t>LINNEA</w:t>
-      </w:r>
-    </w:p>
-    <w:p>
-      <w:hyperlink r:id="rId32" w:history="1">
-        <w:r>
-          <w:rPr>
-            <w:rStyle w:val="Hyperlink"/>
-          </w:rPr>
-          <w:t>https://people.kth.se/~laperss/teaching/EL2424/implement-mpc/</w:t>
-        </w:r>
-      </w:hyperlink>
-    </w:p>
-    <w:p>
-      <w:hyperlink r:id="rId33" w:history="1">
-        <w:r>
-          <w:rPr>
-            <w:rStyle w:val="Hyperlink"/>
-          </w:rPr>
-          <w:t>https://people.kth.se/~laperss/teaching/EL2425/</w:t>
-        </w:r>
-      </w:hyperlink>
-    </w:p>
-    <w:p>
-      <w:hyperlink r:id="rId34" w:history="1">
-        <w:r>
-          <w:rPr>
-            <w:rStyle w:val="Hyperlink"/>
-          </w:rPr>
-          <w:t>https://people.kth.se/~laperss/teaching/EL2424/implement-mpc/</w:t>
-        </w:r>
-      </w:hyperlink>
-      <w:hyperlink r:id="rId35" w:history="1">
-        <w:r>
-          <w:rPr>
-            <w:rStyle w:val="Hyperlink"/>
-          </w:rPr>
-          <w:t>https://stackoverflow.com/questions/63727310/mpc-with-arx-model-using-gekko</w:t>
-        </w:r>
-      </w:hyperlink>
-    </w:p>
-    <w:p/>
-    <w:p>
-      <w:r>
-        <w:t>LOS</w:t>
-      </w:r>
-    </w:p>
-    <w:p>
-      <w:hyperlink r:id="rId36" w:history="1">
-        <w:r>
-          <w:rPr>
-            <w:rStyle w:val="Hyperlink"/>
-          </w:rPr>
-          <w:t>https://www.reddit.com/r/ControlTheory/comments/he197n/designing_an_mpc_controller_in_python/</w:t>
-        </w:r>
-      </w:hyperlink>
-    </w:p>
-    <w:p>
-      <w:hyperlink r:id="rId37" w:history="1">
-        <w:r>
-          <w:rPr>
-            <w:rStyle w:val="Hyperlink"/>
-          </w:rPr>
-          <w:t>https://medium.datadriveninvestor.com/a-simple-guide-to-creating-predictive-models-in-python-part-1-8e3ddc3d7008</w:t>
-        </w:r>
-      </w:hyperlink>
-    </w:p>
-    <w:p>
-      <w:pPr>
-        <w:rPr>
-          <w:lang w:val="en-US"/>
-        </w:rPr>
-      </w:pPr>
-      <w:hyperlink r:id="rId38" w:history="1">
+      <w:hyperlink r:id="rId39" w:history="1">
         <w:r>
           <w:rPr>
             <w:rStyle w:val="Hyperlink"/>
@@ -617,7 +621,7 @@
         <w:rFonts w:asciiTheme="minorHAnsi" w:eastAsiaTheme="minorHAnsi" w:hAnsiTheme="minorHAnsi" w:cstheme="minorBidi"/>
         <w:sz w:val="22"/>
         <w:szCs w:val="22"/>
-        <w:lang w:val="en-NL" w:eastAsia="en-US" w:bidi="ar-SA"/>
+        <w:lang w:eastAsia="en-US" w:bidi="ar-SA"/>
       </w:rPr>
     </w:rPrDefault>
     <w:pPrDefault>

</xml_diff>